<commit_message>
Approval by GET & USER
</commit_message>
<xml_diff>
--- a/uploads/document-generator/template/Template_Surat_GET_EMP.docx
+++ b/uploads/document-generator/template/Template_Surat_GET_EMP.docx
@@ -134,49 +134,21 @@
           <w:szCs w:val="24"/>
         </w:rPr>
       </w:pPr>
-      <w:proofErr w:type="spellStart"/>
-      <w:r>
-        <w:rPr>
-          <w:rFonts w:asciiTheme="majorHAnsi" w:hAnsiTheme="majorHAnsi" w:cstheme="majorHAnsi"/>
-          <w:sz w:val="24"/>
-          <w:szCs w:val="24"/>
-        </w:rPr>
-        <w:t>Nomor</w:t>
-      </w:r>
-      <w:proofErr w:type="spellEnd"/>
-      <w:r>
-        <w:rPr>
-          <w:rFonts w:asciiTheme="majorHAnsi" w:hAnsiTheme="majorHAnsi" w:cstheme="majorHAnsi"/>
-          <w:sz w:val="24"/>
-          <w:szCs w:val="24"/>
-        </w:rPr>
-        <w:t xml:space="preserve"> :  </w:t>
-      </w:r>
-      <w:r>
-        <w:rPr>
-          <w:rFonts w:asciiTheme="majorHAnsi" w:hAnsiTheme="majorHAnsi" w:cstheme="majorHAnsi"/>
-          <w:sz w:val="24"/>
-          <w:szCs w:val="24"/>
-        </w:rPr>
-        <w:t>${</w:t>
-      </w:r>
-      <w:proofErr w:type="spellStart"/>
-      <w:r>
-        <w:rPr>
-          <w:rFonts w:asciiTheme="majorHAnsi" w:hAnsiTheme="majorHAnsi" w:cstheme="majorHAnsi"/>
-          <w:sz w:val="24"/>
-          <w:szCs w:val="24"/>
-        </w:rPr>
-        <w:t>SET.PolaNoSurat</w:t>
-      </w:r>
-      <w:proofErr w:type="spellEnd"/>
-      <w:r>
-        <w:rPr>
-          <w:rFonts w:asciiTheme="majorHAnsi" w:hAnsiTheme="majorHAnsi" w:cstheme="majorHAnsi"/>
-          <w:sz w:val="24"/>
-          <w:szCs w:val="24"/>
-        </w:rPr>
-        <w:t>}</w:t>
+      <w:r>
+        <w:rPr>
+          <w:rFonts w:asciiTheme="majorHAnsi" w:hAnsiTheme="majorHAnsi" w:cstheme="majorHAnsi"/>
+          <w:sz w:val="24"/>
+          <w:szCs w:val="24"/>
+        </w:rPr>
+        <w:t xml:space="preserve">Nomor :  </w:t>
+      </w:r>
+      <w:r>
+        <w:rPr>
+          <w:rFonts w:asciiTheme="majorHAnsi" w:hAnsiTheme="majorHAnsi" w:cstheme="majorHAnsi"/>
+          <w:sz w:val="24"/>
+          <w:szCs w:val="24"/>
+        </w:rPr>
+        <w:t>${SET.PolaNoSurat}</w:t>
       </w:r>
     </w:p>
     <w:p>
@@ -215,43 +187,14 @@
           <w:szCs w:val="24"/>
         </w:rPr>
       </w:pPr>
-      <w:proofErr w:type="spellStart"/>
-      <w:r>
-        <w:rPr>
-          <w:rFonts w:asciiTheme="majorHAnsi" w:hAnsiTheme="majorHAnsi" w:cstheme="majorHAnsi"/>
-          <w:sz w:val="24"/>
-          <w:szCs w:val="24"/>
-        </w:rPr>
-        <w:t>Universitas</w:t>
-      </w:r>
-      <w:proofErr w:type="spellEnd"/>
-      <w:r>
-        <w:rPr>
-          <w:rFonts w:asciiTheme="majorHAnsi" w:hAnsiTheme="majorHAnsi" w:cstheme="majorHAnsi"/>
-          <w:sz w:val="24"/>
-          <w:szCs w:val="24"/>
-        </w:rPr>
-        <w:t xml:space="preserve"> Agung </w:t>
-      </w:r>
-      <w:proofErr w:type="spellStart"/>
-      <w:r>
-        <w:rPr>
-          <w:rFonts w:asciiTheme="majorHAnsi" w:hAnsiTheme="majorHAnsi" w:cstheme="majorHAnsi"/>
-          <w:sz w:val="24"/>
-          <w:szCs w:val="24"/>
-        </w:rPr>
-        <w:t>Podomoro</w:t>
-      </w:r>
-      <w:proofErr w:type="spellEnd"/>
-      <w:r>
-        <w:rPr>
-          <w:rFonts w:asciiTheme="majorHAnsi" w:hAnsiTheme="majorHAnsi" w:cstheme="majorHAnsi"/>
-          <w:sz w:val="24"/>
-          <w:szCs w:val="24"/>
-        </w:rPr>
-        <w:t xml:space="preserve"> </w:t>
-      </w:r>
-      <w:proofErr w:type="spellStart"/>
+      <w:r>
+        <w:rPr>
+          <w:rFonts w:asciiTheme="majorHAnsi" w:hAnsiTheme="majorHAnsi" w:cstheme="majorHAnsi"/>
+          <w:sz w:val="24"/>
+          <w:szCs w:val="24"/>
+        </w:rPr>
+        <w:t xml:space="preserve">Universitas Agung Podomoro </w:t>
+      </w:r>
       <w:r>
         <w:rPr>
           <w:rFonts w:asciiTheme="majorHAnsi" w:hAnsiTheme="majorHAnsi" w:cstheme="majorHAnsi"/>
@@ -266,42 +209,15 @@
           <w:sz w:val="24"/>
           <w:szCs w:val="24"/>
         </w:rPr>
-        <w:t>enugaskan</w:t>
-      </w:r>
-      <w:proofErr w:type="spellEnd"/>
-      <w:r>
-        <w:rPr>
-          <w:rFonts w:asciiTheme="majorHAnsi" w:hAnsiTheme="majorHAnsi" w:cstheme="majorHAnsi"/>
-          <w:sz w:val="24"/>
-          <w:szCs w:val="24"/>
-        </w:rPr>
-        <w:t xml:space="preserve"> </w:t>
-      </w:r>
-      <w:proofErr w:type="spellStart"/>
-      <w:r>
-        <w:rPr>
-          <w:rFonts w:asciiTheme="majorHAnsi" w:hAnsiTheme="majorHAnsi" w:cstheme="majorHAnsi"/>
-          <w:sz w:val="24"/>
-          <w:szCs w:val="24"/>
-        </w:rPr>
-        <w:t>k</w:t>
-      </w:r>
-      <w:r>
-        <w:rPr>
-          <w:rFonts w:asciiTheme="majorHAnsi" w:hAnsiTheme="majorHAnsi" w:cstheme="majorHAnsi"/>
-          <w:sz w:val="24"/>
-          <w:szCs w:val="24"/>
-        </w:rPr>
-        <w:t>epada</w:t>
-      </w:r>
-      <w:proofErr w:type="spellEnd"/>
-      <w:r>
-        <w:rPr>
-          <w:rFonts w:asciiTheme="majorHAnsi" w:hAnsiTheme="majorHAnsi" w:cstheme="majorHAnsi"/>
-          <w:sz w:val="24"/>
-          <w:szCs w:val="24"/>
-        </w:rPr>
-        <w:t xml:space="preserve"> :</w:t>
+        <w:t>enugaskan k</w:t>
+      </w:r>
+      <w:r>
+        <w:rPr>
+          <w:rFonts w:asciiTheme="majorHAnsi" w:hAnsiTheme="majorHAnsi" w:cstheme="majorHAnsi"/>
+          <w:sz w:val="24"/>
+          <w:szCs w:val="24"/>
+        </w:rPr>
+        <w:t>epada :</w:t>
       </w:r>
     </w:p>
     <w:p>
@@ -518,18 +434,8 @@
           <w:sz w:val="24"/>
           <w:szCs w:val="24"/>
         </w:rPr>
-        <w:t xml:space="preserve">Program </w:t>
-      </w:r>
-      <w:proofErr w:type="spellStart"/>
-      <w:r>
-        <w:rPr>
-          <w:rFonts w:asciiTheme="majorHAnsi" w:hAnsiTheme="majorHAnsi" w:cstheme="majorHAnsi"/>
-          <w:sz w:val="24"/>
-          <w:szCs w:val="24"/>
-        </w:rPr>
-        <w:t>Studi</w:t>
-      </w:r>
-      <w:proofErr w:type="spellEnd"/>
+        <w:t>Program Studi</w:t>
+      </w:r>
       <w:r>
         <w:rPr>
           <w:rFonts w:asciiTheme="majorHAnsi" w:hAnsiTheme="majorHAnsi" w:cstheme="majorHAnsi"/>
@@ -571,8 +477,6 @@
         </w:rPr>
         <w:t>#1</w:t>
       </w:r>
-      <w:bookmarkStart w:id="0" w:name="_GoBack"/>
-      <w:bookmarkEnd w:id="0"/>
       <w:r>
         <w:rPr>
           <w:rFonts w:asciiTheme="majorHAnsi" w:hAnsiTheme="majorHAnsi" w:cstheme="majorHAnsi"/>
@@ -599,19 +503,8 @@
           <w:szCs w:val="24"/>
           <w:lang w:eastAsia="en-US"/>
         </w:rPr>
-        <w:t>${</w:t>
-      </w:r>
-      <w:proofErr w:type="spellStart"/>
-      <w:r>
-        <w:rPr>
-          <w:rFonts w:asciiTheme="majorHAnsi" w:eastAsia="Times New Roman" w:hAnsiTheme="majorHAnsi" w:cstheme="majorHAnsi"/>
-          <w:sz w:val="24"/>
-          <w:szCs w:val="24"/>
-          <w:lang w:eastAsia="en-US"/>
-        </w:rPr>
-        <w:t>INPUT.Agenda</w:t>
-      </w:r>
-      <w:proofErr w:type="spellEnd"/>
+        <w:t>${INPUT.Agenda</w:t>
+      </w:r>
       <w:r>
         <w:rPr>
           <w:rFonts w:asciiTheme="majorHAnsi" w:eastAsia="Times New Roman" w:hAnsiTheme="majorHAnsi" w:cstheme="majorHAnsi"/>
@@ -747,27 +640,7 @@
                 <w:szCs w:val="24"/>
                 <w:lang w:eastAsia="en-US"/>
               </w:rPr>
-              <w:t>${</w:t>
-            </w:r>
-            <w:proofErr w:type="spellStart"/>
-            <w:r>
-              <w:rPr>
-                <w:rFonts w:asciiTheme="majorHAnsi" w:eastAsia="Times New Roman" w:hAnsiTheme="majorHAnsi" w:cstheme="majorHAnsi"/>
-                <w:sz w:val="24"/>
-                <w:szCs w:val="24"/>
-                <w:lang w:eastAsia="en-US"/>
-              </w:rPr>
-              <w:t>INPUT.Hari</w:t>
-            </w:r>
-            <w:proofErr w:type="spellEnd"/>
-            <w:r>
-              <w:rPr>
-                <w:rFonts w:asciiTheme="majorHAnsi" w:eastAsia="Times New Roman" w:hAnsiTheme="majorHAnsi" w:cstheme="majorHAnsi"/>
-                <w:sz w:val="24"/>
-                <w:szCs w:val="24"/>
-                <w:lang w:eastAsia="en-US"/>
-              </w:rPr>
-              <w:t>}</w:t>
+              <w:t>${INPUT.Hari}</w:t>
             </w:r>
           </w:p>
         </w:tc>
@@ -792,7 +665,6 @@
                 <w:lang w:eastAsia="en-US"/>
               </w:rPr>
             </w:pPr>
-            <w:proofErr w:type="spellStart"/>
             <w:r>
               <w:rPr>
                 <w:rFonts w:asciiTheme="majorHAnsi" w:eastAsia="Times New Roman" w:hAnsiTheme="majorHAnsi" w:cstheme="majorHAnsi"/>
@@ -802,7 +674,6 @@
               </w:rPr>
               <w:t>Tanggal</w:t>
             </w:r>
-            <w:proofErr w:type="spellEnd"/>
           </w:p>
           <w:p>
             <w:pPr>
@@ -895,27 +766,7 @@
                 <w:szCs w:val="24"/>
                 <w:lang w:eastAsia="en-US"/>
               </w:rPr>
-              <w:t>${</w:t>
-            </w:r>
-            <w:proofErr w:type="spellStart"/>
-            <w:r>
-              <w:rPr>
-                <w:rFonts w:asciiTheme="majorHAnsi" w:eastAsia="Times New Roman" w:hAnsiTheme="majorHAnsi" w:cstheme="majorHAnsi"/>
-                <w:sz w:val="24"/>
-                <w:szCs w:val="24"/>
-                <w:lang w:eastAsia="en-US"/>
-              </w:rPr>
-              <w:t>INPUT.Tanggal</w:t>
-            </w:r>
-            <w:proofErr w:type="spellEnd"/>
-            <w:r>
-              <w:rPr>
-                <w:rFonts w:asciiTheme="majorHAnsi" w:eastAsia="Times New Roman" w:hAnsiTheme="majorHAnsi" w:cstheme="majorHAnsi"/>
-                <w:sz w:val="24"/>
-                <w:szCs w:val="24"/>
-                <w:lang w:eastAsia="en-US"/>
-              </w:rPr>
-              <w:t>}</w:t>
+              <w:t>${INPUT.Tanggal}</w:t>
             </w:r>
           </w:p>
           <w:p>
@@ -935,27 +786,7 @@
                 <w:szCs w:val="24"/>
                 <w:lang w:eastAsia="en-US"/>
               </w:rPr>
-              <w:t>${</w:t>
-            </w:r>
-            <w:proofErr w:type="spellStart"/>
-            <w:r>
-              <w:rPr>
-                <w:rFonts w:asciiTheme="majorHAnsi" w:eastAsia="Times New Roman" w:hAnsiTheme="majorHAnsi" w:cstheme="majorHAnsi"/>
-                <w:sz w:val="24"/>
-                <w:szCs w:val="24"/>
-                <w:lang w:eastAsia="en-US"/>
-              </w:rPr>
-              <w:t>INPUT.Waktu</w:t>
-            </w:r>
-            <w:proofErr w:type="spellEnd"/>
-            <w:r>
-              <w:rPr>
-                <w:rFonts w:asciiTheme="majorHAnsi" w:eastAsia="Times New Roman" w:hAnsiTheme="majorHAnsi" w:cstheme="majorHAnsi"/>
-                <w:sz w:val="24"/>
-                <w:szCs w:val="24"/>
-                <w:lang w:eastAsia="en-US"/>
-              </w:rPr>
-              <w:t>}</w:t>
+              <w:t>${INPUT.Waktu}</w:t>
             </w:r>
           </w:p>
         </w:tc>
@@ -980,7 +811,6 @@
                 <w:lang w:eastAsia="en-US"/>
               </w:rPr>
             </w:pPr>
-            <w:proofErr w:type="spellStart"/>
             <w:r>
               <w:rPr>
                 <w:rFonts w:asciiTheme="majorHAnsi" w:eastAsia="Times New Roman" w:hAnsiTheme="majorHAnsi" w:cstheme="majorHAnsi"/>
@@ -999,7 +829,6 @@
               </w:rPr>
               <w:t>at</w:t>
             </w:r>
-            <w:proofErr w:type="spellEnd"/>
           </w:p>
         </w:tc>
         <w:tc>
@@ -1050,27 +879,7 @@
                 <w:szCs w:val="24"/>
                 <w:lang w:eastAsia="en-US"/>
               </w:rPr>
-              <w:t>${</w:t>
-            </w:r>
-            <w:proofErr w:type="spellStart"/>
-            <w:r>
-              <w:rPr>
-                <w:rFonts w:asciiTheme="majorHAnsi" w:eastAsia="Times New Roman" w:hAnsiTheme="majorHAnsi" w:cstheme="majorHAnsi"/>
-                <w:sz w:val="24"/>
-                <w:szCs w:val="24"/>
-                <w:lang w:eastAsia="en-US"/>
-              </w:rPr>
-              <w:t>INPUT.Tempat</w:t>
-            </w:r>
-            <w:proofErr w:type="spellEnd"/>
-            <w:r>
-              <w:rPr>
-                <w:rFonts w:asciiTheme="majorHAnsi" w:eastAsia="Times New Roman" w:hAnsiTheme="majorHAnsi" w:cstheme="majorHAnsi"/>
-                <w:sz w:val="24"/>
-                <w:szCs w:val="24"/>
-                <w:lang w:eastAsia="en-US"/>
-              </w:rPr>
-              <w:t>}</w:t>
+              <w:t>${INPUT.Tempat}</w:t>
             </w:r>
           </w:p>
         </w:tc>
@@ -1097,185 +906,13 @@
           <w:szCs w:val="24"/>
         </w:rPr>
       </w:pPr>
-      <w:proofErr w:type="spellStart"/>
-      <w:r>
-        <w:rPr>
-          <w:rFonts w:asciiTheme="majorHAnsi" w:hAnsiTheme="majorHAnsi" w:cstheme="majorHAnsi"/>
-          <w:sz w:val="24"/>
-          <w:szCs w:val="24"/>
-        </w:rPr>
-        <w:t>Demikian</w:t>
-      </w:r>
-      <w:proofErr w:type="spellEnd"/>
-      <w:r>
-        <w:rPr>
-          <w:rFonts w:asciiTheme="majorHAnsi" w:hAnsiTheme="majorHAnsi" w:cstheme="majorHAnsi"/>
-          <w:sz w:val="24"/>
-          <w:szCs w:val="24"/>
-        </w:rPr>
-        <w:t xml:space="preserve"> </w:t>
-      </w:r>
-      <w:proofErr w:type="spellStart"/>
-      <w:r>
-        <w:rPr>
-          <w:rFonts w:asciiTheme="majorHAnsi" w:hAnsiTheme="majorHAnsi" w:cstheme="majorHAnsi"/>
-          <w:sz w:val="24"/>
-          <w:szCs w:val="24"/>
-        </w:rPr>
-        <w:t>surat</w:t>
-      </w:r>
-      <w:proofErr w:type="spellEnd"/>
-      <w:r>
-        <w:rPr>
-          <w:rFonts w:asciiTheme="majorHAnsi" w:hAnsiTheme="majorHAnsi" w:cstheme="majorHAnsi"/>
-          <w:sz w:val="24"/>
-          <w:szCs w:val="24"/>
-        </w:rPr>
-        <w:t xml:space="preserve"> </w:t>
-      </w:r>
-      <w:proofErr w:type="spellStart"/>
-      <w:r>
-        <w:rPr>
-          <w:rFonts w:asciiTheme="majorHAnsi" w:hAnsiTheme="majorHAnsi" w:cstheme="majorHAnsi"/>
-          <w:sz w:val="24"/>
-          <w:szCs w:val="24"/>
-        </w:rPr>
-        <w:t>tugas</w:t>
-      </w:r>
-      <w:proofErr w:type="spellEnd"/>
-      <w:r>
-        <w:rPr>
-          <w:rFonts w:asciiTheme="majorHAnsi" w:hAnsiTheme="majorHAnsi" w:cstheme="majorHAnsi"/>
-          <w:sz w:val="24"/>
-          <w:szCs w:val="24"/>
-        </w:rPr>
-        <w:t xml:space="preserve"> </w:t>
-      </w:r>
-      <w:proofErr w:type="spellStart"/>
-      <w:r>
-        <w:rPr>
-          <w:rFonts w:asciiTheme="majorHAnsi" w:hAnsiTheme="majorHAnsi" w:cstheme="majorHAnsi"/>
-          <w:sz w:val="24"/>
-          <w:szCs w:val="24"/>
-        </w:rPr>
-        <w:t>ini</w:t>
-      </w:r>
-      <w:proofErr w:type="spellEnd"/>
-      <w:r>
-        <w:rPr>
-          <w:rFonts w:asciiTheme="majorHAnsi" w:hAnsiTheme="majorHAnsi" w:cstheme="majorHAnsi"/>
-          <w:sz w:val="24"/>
-          <w:szCs w:val="24"/>
-        </w:rPr>
-        <w:t xml:space="preserve"> </w:t>
-      </w:r>
-      <w:proofErr w:type="spellStart"/>
-      <w:r>
-        <w:rPr>
-          <w:rFonts w:asciiTheme="majorHAnsi" w:hAnsiTheme="majorHAnsi" w:cstheme="majorHAnsi"/>
-          <w:sz w:val="24"/>
-          <w:szCs w:val="24"/>
-        </w:rPr>
-        <w:t>diberikan</w:t>
-      </w:r>
-      <w:proofErr w:type="spellEnd"/>
-      <w:r>
-        <w:rPr>
-          <w:rFonts w:asciiTheme="majorHAnsi" w:hAnsiTheme="majorHAnsi" w:cstheme="majorHAnsi"/>
-          <w:sz w:val="24"/>
-          <w:szCs w:val="24"/>
-        </w:rPr>
-        <w:t xml:space="preserve"> </w:t>
-      </w:r>
-      <w:proofErr w:type="spellStart"/>
-      <w:r>
-        <w:rPr>
-          <w:rFonts w:asciiTheme="majorHAnsi" w:hAnsiTheme="majorHAnsi" w:cstheme="majorHAnsi"/>
-          <w:sz w:val="24"/>
-          <w:szCs w:val="24"/>
-        </w:rPr>
-        <w:t>untuk</w:t>
-      </w:r>
-      <w:proofErr w:type="spellEnd"/>
-      <w:r>
-        <w:rPr>
-          <w:rFonts w:asciiTheme="majorHAnsi" w:hAnsiTheme="majorHAnsi" w:cstheme="majorHAnsi"/>
-          <w:sz w:val="24"/>
-          <w:szCs w:val="24"/>
-        </w:rPr>
-        <w:t xml:space="preserve"> </w:t>
-      </w:r>
-      <w:proofErr w:type="spellStart"/>
-      <w:r>
-        <w:rPr>
-          <w:rFonts w:asciiTheme="majorHAnsi" w:hAnsiTheme="majorHAnsi" w:cstheme="majorHAnsi"/>
-          <w:sz w:val="24"/>
-          <w:szCs w:val="24"/>
-        </w:rPr>
-        <w:t>dapat</w:t>
-      </w:r>
-      <w:proofErr w:type="spellEnd"/>
-      <w:r>
-        <w:rPr>
-          <w:rFonts w:asciiTheme="majorHAnsi" w:hAnsiTheme="majorHAnsi" w:cstheme="majorHAnsi"/>
-          <w:sz w:val="24"/>
-          <w:szCs w:val="24"/>
-        </w:rPr>
-        <w:t xml:space="preserve"> </w:t>
-      </w:r>
-      <w:proofErr w:type="spellStart"/>
-      <w:r>
-        <w:rPr>
-          <w:rFonts w:asciiTheme="majorHAnsi" w:hAnsiTheme="majorHAnsi" w:cstheme="majorHAnsi"/>
-          <w:sz w:val="24"/>
-          <w:szCs w:val="24"/>
-        </w:rPr>
-        <w:t>dilaksanakan</w:t>
-      </w:r>
-      <w:proofErr w:type="spellEnd"/>
-      <w:r>
-        <w:rPr>
-          <w:rFonts w:asciiTheme="majorHAnsi" w:hAnsiTheme="majorHAnsi" w:cstheme="majorHAnsi"/>
-          <w:sz w:val="24"/>
-          <w:szCs w:val="24"/>
-        </w:rPr>
-        <w:t xml:space="preserve"> </w:t>
-      </w:r>
-      <w:proofErr w:type="spellStart"/>
-      <w:r>
-        <w:rPr>
-          <w:rFonts w:asciiTheme="majorHAnsi" w:hAnsiTheme="majorHAnsi" w:cstheme="majorHAnsi"/>
-          <w:sz w:val="24"/>
-          <w:szCs w:val="24"/>
-        </w:rPr>
-        <w:t>sebagaimana</w:t>
-      </w:r>
-      <w:proofErr w:type="spellEnd"/>
-      <w:r>
-        <w:rPr>
-          <w:rFonts w:asciiTheme="majorHAnsi" w:hAnsiTheme="majorHAnsi" w:cstheme="majorHAnsi"/>
-          <w:sz w:val="24"/>
-          <w:szCs w:val="24"/>
-        </w:rPr>
-        <w:t xml:space="preserve"> </w:t>
-      </w:r>
-      <w:proofErr w:type="spellStart"/>
-      <w:r>
-        <w:rPr>
-          <w:rFonts w:asciiTheme="majorHAnsi" w:hAnsiTheme="majorHAnsi" w:cstheme="majorHAnsi"/>
-          <w:sz w:val="24"/>
-          <w:szCs w:val="24"/>
-        </w:rPr>
-        <w:t>mestinya</w:t>
-      </w:r>
-      <w:proofErr w:type="spellEnd"/>
-      <w:r>
-        <w:rPr>
-          <w:rFonts w:asciiTheme="majorHAnsi" w:hAnsiTheme="majorHAnsi" w:cstheme="majorHAnsi"/>
-          <w:sz w:val="24"/>
-          <w:szCs w:val="24"/>
-        </w:rPr>
-        <w:t xml:space="preserve">. </w:t>
+      <w:r>
+        <w:rPr>
+          <w:rFonts w:asciiTheme="majorHAnsi" w:hAnsiTheme="majorHAnsi" w:cstheme="majorHAnsi"/>
+          <w:sz w:val="24"/>
+          <w:szCs w:val="24"/>
+        </w:rPr>
+        <w:t xml:space="preserve">Demikian surat tugas ini diberikan untuk dapat dilaksanakan sebagaimana mestinya. </w:t>
       </w:r>
     </w:p>
     <w:p>
@@ -1385,25 +1022,7 @@
           <w:sz w:val="24"/>
           <w:szCs w:val="24"/>
         </w:rPr>
-        <w:t>${</w:t>
-      </w:r>
-      <w:proofErr w:type="spellStart"/>
-      <w:r>
-        <w:rPr>
-          <w:rFonts w:asciiTheme="majorHAnsi" w:hAnsiTheme="majorHAnsi" w:cstheme="majorHAnsi"/>
-          <w:sz w:val="24"/>
-          <w:szCs w:val="24"/>
-        </w:rPr>
-        <w:t>GRAB.Date.date</w:t>
-      </w:r>
-      <w:proofErr w:type="spellEnd"/>
-      <w:r>
-        <w:rPr>
-          <w:rFonts w:asciiTheme="majorHAnsi" w:hAnsiTheme="majorHAnsi" w:cstheme="majorHAnsi"/>
-          <w:sz w:val="24"/>
-          <w:szCs w:val="24"/>
-        </w:rPr>
-        <w:t>}</w:t>
+        <w:t>${GRAB.Date.date}</w:t>
       </w:r>
     </w:p>
     <w:tbl>
@@ -1422,7 +1041,7 @@
         <w:tblLook w:val="04A0" w:firstRow="1" w:lastRow="0" w:firstColumn="1" w:lastColumn="0" w:noHBand="0" w:noVBand="1"/>
       </w:tblPr>
       <w:tblGrid>
-        <w:gridCol w:w="4410"/>
+        <w:gridCol w:w="4455"/>
       </w:tblGrid>
       <w:tr>
         <w:trPr>
@@ -1447,18 +1066,8 @@
                 <w:sz w:val="24"/>
                 <w:szCs w:val="24"/>
               </w:rPr>
-              <w:t xml:space="preserve">An </w:t>
-            </w:r>
-            <w:proofErr w:type="spellStart"/>
-            <w:r>
-              <w:rPr>
-                <w:rFonts w:asciiTheme="majorHAnsi" w:hAnsiTheme="majorHAnsi" w:cstheme="majorHAnsi"/>
-                <w:sz w:val="24"/>
-                <w:szCs w:val="24"/>
-              </w:rPr>
-              <w:t>Rektor</w:t>
-            </w:r>
-            <w:proofErr w:type="spellEnd"/>
+              <w:t>An Rektor</w:t>
+            </w:r>
           </w:p>
         </w:tc>
       </w:tr>
@@ -1609,7 +1218,39 @@
                 <w:sz w:val="24"/>
                 <w:szCs w:val="24"/>
               </w:rPr>
-              <w:t>${SET.Signature.Position#1}</w:t>
+              <w:t>${SET.Signature.Position#1</w:t>
+            </w:r>
+            <w:r>
+              <w:rPr>
+                <w:rFonts w:asciiTheme="majorHAnsi" w:hAnsiTheme="majorHAnsi" w:cstheme="majorHAnsi"/>
+                <w:b/>
+                <w:bCs/>
+                <w:sz w:val="24"/>
+                <w:szCs w:val="24"/>
+              </w:rPr>
+              <w:t>.</w:t>
+            </w:r>
+            <w:bookmarkStart w:id="0" w:name="_GoBack"/>
+            <w:bookmarkEnd w:id="0"/>
+            <w:r>
+              <w:rPr>
+                <w:rFonts w:asciiTheme="majorHAnsi" w:hAnsiTheme="majorHAnsi" w:cstheme="majorHAnsi"/>
+                <w:b/>
+                <w:bCs/>
+                <w:sz w:val="24"/>
+                <w:szCs w:val="24"/>
+              </w:rPr>
+              <w:t>GET.EMP.NIP#1</w:t>
+            </w:r>
+            <w:r>
+              <w:rPr>
+                <w:rFonts w:asciiTheme="majorHAnsi" w:hAnsiTheme="majorHAnsi" w:cstheme="majorHAnsi"/>
+                <w:b/>
+                <w:bCs/>
+                <w:sz w:val="24"/>
+                <w:szCs w:val="24"/>
+              </w:rPr>
+              <w:t>}</w:t>
             </w:r>
           </w:p>
           <w:p>
@@ -1727,7 +1368,6 @@
           <w:szCs w:val="24"/>
         </w:rPr>
       </w:pPr>
-      <w:proofErr w:type="spellStart"/>
       <w:r>
         <w:rPr>
           <w:rFonts w:asciiTheme="majorHAnsi" w:hAnsiTheme="majorHAnsi" w:cstheme="majorHAnsi"/>
@@ -1736,7 +1376,6 @@
         </w:rPr>
         <w:t>Tembusan</w:t>
       </w:r>
-      <w:proofErr w:type="spellEnd"/>
     </w:p>
     <w:p>
       <w:pPr>
@@ -1752,7 +1391,6 @@
           <w:szCs w:val="24"/>
         </w:rPr>
       </w:pPr>
-      <w:proofErr w:type="spellStart"/>
       <w:r>
         <w:rPr>
           <w:sz w:val="24"/>
@@ -1760,7 +1398,6 @@
         </w:rPr>
         <w:t>Rektor</w:t>
       </w:r>
-      <w:proofErr w:type="spellEnd"/>
     </w:p>
     <w:p>
       <w:pPr>
@@ -1776,21 +1413,12 @@
           <w:szCs w:val="24"/>
         </w:rPr>
       </w:pPr>
-      <w:proofErr w:type="spellStart"/>
-      <w:r>
-        <w:rPr>
-          <w:sz w:val="24"/>
-          <w:szCs w:val="24"/>
-        </w:rPr>
-        <w:t>Dekan</w:t>
-      </w:r>
-      <w:proofErr w:type="spellEnd"/>
-      <w:r>
-        <w:rPr>
-          <w:sz w:val="24"/>
-          <w:szCs w:val="24"/>
-        </w:rPr>
-        <w:t xml:space="preserve"> </w:t>
+      <w:r>
+        <w:rPr>
+          <w:sz w:val="24"/>
+          <w:szCs w:val="24"/>
+        </w:rPr>
+        <w:t xml:space="preserve">Dekan </w:t>
       </w:r>
       <w:r>
         <w:rPr>
@@ -1798,25 +1426,7 @@
           <w:sz w:val="24"/>
           <w:szCs w:val="24"/>
         </w:rPr>
-        <w:t>(</w:t>
-      </w:r>
-      <w:proofErr w:type="spellStart"/>
-      <w:r>
-        <w:rPr>
-          <w:color w:val="FF0000"/>
-          <w:sz w:val="24"/>
-          <w:szCs w:val="24"/>
-        </w:rPr>
-        <w:t>ybs</w:t>
-      </w:r>
-      <w:proofErr w:type="spellEnd"/>
-      <w:r>
-        <w:rPr>
-          <w:color w:val="FF0000"/>
-          <w:sz w:val="24"/>
-          <w:szCs w:val="24"/>
-        </w:rPr>
-        <w:t>)</w:t>
+        <w:t>(ybs)</w:t>
       </w:r>
     </w:p>
     <w:p>
@@ -1833,7 +1443,6 @@
           <w:szCs w:val="24"/>
         </w:rPr>
       </w:pPr>
-      <w:proofErr w:type="spellStart"/>
       <w:r>
         <w:rPr>
           <w:sz w:val="24"/>
@@ -1841,7 +1450,6 @@
         </w:rPr>
         <w:t>Kaprodi</w:t>
       </w:r>
-      <w:proofErr w:type="spellEnd"/>
       <w:r>
         <w:rPr>
           <w:sz w:val="24"/>
@@ -1855,25 +1463,7 @@
           <w:sz w:val="24"/>
           <w:szCs w:val="24"/>
         </w:rPr>
-        <w:t>(</w:t>
-      </w:r>
-      <w:proofErr w:type="spellStart"/>
-      <w:r>
-        <w:rPr>
-          <w:color w:val="FF0000"/>
-          <w:sz w:val="24"/>
-          <w:szCs w:val="24"/>
-        </w:rPr>
-        <w:t>ybs</w:t>
-      </w:r>
-      <w:proofErr w:type="spellEnd"/>
-      <w:r>
-        <w:rPr>
-          <w:color w:val="FF0000"/>
-          <w:sz w:val="24"/>
-          <w:szCs w:val="24"/>
-        </w:rPr>
-        <w:t>)</w:t>
+        <w:t>(ybs)</w:t>
       </w:r>
     </w:p>
     <w:sectPr>

</xml_diff>